<commit_message>
Upload dos Diagramas e do texto de casos de uso
</commit_message>
<xml_diff>
--- a/Bernardo/2222048_Texto_de_casos_de_uso.docx
+++ b/Bernardo/2222048_Texto_de_casos_de_uso.docx
@@ -1225,6 +1225,18 @@
         </w:numPr>
       </w:pPr>
       <w:r>
+        <w:t>O sistema retorna o número de sócios correspondentes à pesquisa na janela “Validar Cotas”.</w:t>
+      </w:r>
+    </w:p>
+    <w:p>
+      <w:pPr>
+        <w:pStyle w:val="PargrafodaLista"/>
+        <w:numPr>
+          <w:ilvl w:val="0"/>
+          <w:numId w:val="5"/>
+        </w:numPr>
+      </w:pPr>
+      <w:r>
         <w:t>O sistema devolve as informações do sócio</w:t>
       </w:r>
       <w:r>
@@ -1234,10 +1246,7 @@
         <w:t xml:space="preserve"> pesquisado</w:t>
       </w:r>
       <w:r>
-        <w:t xml:space="preserve"> </w:t>
-      </w:r>
-      <w:r>
-        <w:t>e atualiza a tabela</w:t>
+        <w:t xml:space="preserve"> e atualiza a tabela</w:t>
       </w:r>
       <w:r>
         <w:t xml:space="preserve"> na janela “Validar Cotas”</w:t>
@@ -1249,6 +1258,25 @@
     <w:p>
       <w:r>
         <w:t>: Caminho Alternativo</w:t>
+      </w:r>
+    </w:p>
+    <w:p>
+      <w:r>
+        <w:t xml:space="preserve">    </w:t>
+      </w:r>
+      <w:proofErr w:type="gramStart"/>
+      <w:r>
+        <w:t>4.1  O</w:t>
+      </w:r>
+      <w:proofErr w:type="gramEnd"/>
+      <w:r>
+        <w:t xml:space="preserve"> sistema retorna 0 número de sócios e apresenta uma mensagem de erro “</w:t>
+      </w:r>
+      <w:r>
+        <w:t>Não existem sócio(s) com esse nome com cotas por pagar</w:t>
+      </w:r>
+      <w:r>
+        <w:t>”, na Janela “Validar Cotas.</w:t>
       </w:r>
     </w:p>
     <w:p>
@@ -1283,7 +1311,10 @@
         <w:ind w:left="200"/>
       </w:pPr>
       <w:r>
-        <w:t>4.1.1 O caso de uso termina</w:t>
+        <w:t>5</w:t>
+      </w:r>
+      <w:r>
+        <w:t>.1.1 O caso de uso termina</w:t>
       </w:r>
     </w:p>
     <w:p/>

</xml_diff>